<commit_message>
Modelo perfil troley - actualizacion
Modelos
</commit_message>
<xml_diff>
--- a/Documentos/Seleccion de ventosas.docx
+++ b/Documentos/Seleccion de ventosas.docx
@@ -4,7 +4,70 @@
   <w:body>
     <w:p>
       <w:pPr>
-        <w:jc w:val="center"/>
+        <w:rPr>
+          <w:sz w:val="36"/>
+          <w:szCs w:val="36"/>
+        </w:rPr>
+      </w:pPr>
+      <w:r>
+        <w:rPr>
+          <w:sz w:val="36"/>
+          <w:szCs w:val="36"/>
+        </w:rPr>
+        <w:t>Gripper</w:t>
+      </w:r>
+    </w:p>
+    <w:p>
+      <w:pPr>
+        <w:rPr>
+          <w:sz w:val="36"/>
+          <w:szCs w:val="36"/>
+        </w:rPr>
+      </w:pPr>
+      <w:r>
+        <w:rPr>
+          <w:sz w:val="36"/>
+          <w:szCs w:val="36"/>
+        </w:rPr>
+        <w:drawing>
+          <wp:inline distT="0" distB="0" distL="0" distR="0" wp14:anchorId="3FC43D57" wp14:editId="1C74C291">
+            <wp:extent cx="5612130" cy="3451225"/>
+            <wp:effectExtent l="0" t="0" r="7620" b="0"/>
+            <wp:docPr id="2" name="Imagen 2" descr="Interfaz de usuario gráfica&#10;&#10;Descripción generada automáticamente"/>
+            <wp:cNvGraphicFramePr>
+              <a:graphicFrameLocks xmlns:a="http://schemas.openxmlformats.org/drawingml/2006/main" noChangeAspect="1"/>
+            </wp:cNvGraphicFramePr>
+            <a:graphic xmlns:a="http://schemas.openxmlformats.org/drawingml/2006/main">
+              <a:graphicData uri="http://schemas.openxmlformats.org/drawingml/2006/picture">
+                <pic:pic xmlns:pic="http://schemas.openxmlformats.org/drawingml/2006/picture">
+                  <pic:nvPicPr>
+                    <pic:cNvPr id="2" name="Imagen 2" descr="Interfaz de usuario gráfica&#10;&#10;Descripción generada automáticamente"/>
+                    <pic:cNvPicPr/>
+                  </pic:nvPicPr>
+                  <pic:blipFill>
+                    <a:blip r:embed="rId5"/>
+                    <a:stretch>
+                      <a:fillRect/>
+                    </a:stretch>
+                  </pic:blipFill>
+                  <pic:spPr>
+                    <a:xfrm>
+                      <a:off x="0" y="0"/>
+                      <a:ext cx="5612130" cy="3451225"/>
+                    </a:xfrm>
+                    <a:prstGeom prst="rect">
+                      <a:avLst/>
+                    </a:prstGeom>
+                  </pic:spPr>
+                </pic:pic>
+              </a:graphicData>
+            </a:graphic>
+          </wp:inline>
+        </w:drawing>
+      </w:r>
+    </w:p>
+    <w:p>
+      <w:pPr>
         <w:rPr>
           <w:sz w:val="36"/>
           <w:szCs w:val="36"/>
@@ -178,7 +241,7 @@
                     </pic:cNvPicPr>
                   </pic:nvPicPr>
                   <pic:blipFill>
-                    <a:blip r:embed="rId5" cstate="print">
+                    <a:blip r:embed="rId6" cstate="print">
                       <a:extLst>
                         <a:ext uri="{28A0092B-C50C-407E-A947-70E740481C1C}">
                           <a14:useLocalDpi xmlns:a14="http://schemas.microsoft.com/office/drawing/2010/main" val="0"/>
@@ -227,6 +290,7 @@
           <w:szCs w:val="24"/>
           <w:lang w:eastAsia="es-CO"/>
         </w:rPr>
+        <w:lastRenderedPageBreak/>
         <w:t xml:space="preserve">Tomado de </w:t>
       </w:r>
     </w:p>
@@ -483,6 +547,7 @@
           <w:sz w:val="24"/>
           <w:szCs w:val="24"/>
         </w:rPr>
+        <w:lastRenderedPageBreak/>
         <w:t xml:space="preserve">Peso ventanas = aprox. 10 kg </w:t>
       </w:r>
     </w:p>
@@ -527,14 +592,7 @@
           <w:sz w:val="24"/>
           <w:szCs w:val="24"/>
         </w:rPr>
-        <w:t xml:space="preserve"> </w:t>
-      </w:r>
-      <w:r>
-        <w:rPr>
-          <w:sz w:val="24"/>
-          <w:szCs w:val="24"/>
-        </w:rPr>
-        <w:t>mínima</w:t>
+        <w:t xml:space="preserve"> mínima</w:t>
       </w:r>
       <w:r>
         <w:rPr>
@@ -632,7 +690,6 @@
           <w:sz w:val="24"/>
           <w:szCs w:val="24"/>
         </w:rPr>
-        <w:lastRenderedPageBreak/>
         <w:drawing>
           <wp:inline distT="0" distB="0" distL="0" distR="0" wp14:anchorId="718274E2" wp14:editId="6A7AEFC0">
             <wp:extent cx="2095984" cy="3042558"/>
@@ -651,7 +708,7 @@
                     </pic:cNvPicPr>
                   </pic:nvPicPr>
                   <pic:blipFill>
-                    <a:blip r:embed="rId6">
+                    <a:blip r:embed="rId7">
                       <a:extLst>
                         <a:ext uri="{28A0092B-C50C-407E-A947-70E740481C1C}">
                           <a14:useLocalDpi xmlns:a14="http://schemas.microsoft.com/office/drawing/2010/main" val="0"/>
@@ -753,21 +810,14 @@
           <w:sz w:val="24"/>
           <w:szCs w:val="24"/>
         </w:rPr>
-        <w:t xml:space="preserve"> el robot </w:t>
-      </w:r>
-      <w:r>
-        <w:rPr>
-          <w:sz w:val="24"/>
-          <w:szCs w:val="24"/>
-        </w:rPr>
-        <w:t>IRB2600_12_165_C_01</w:t>
-      </w:r>
-      <w:r>
-        <w:rPr>
-          <w:sz w:val="24"/>
-          <w:szCs w:val="24"/>
-        </w:rPr>
-        <w:t>.</w:t>
+        <w:t xml:space="preserve"> el robot IRB2600_12_165_C_01</w:t>
+      </w:r>
+      <w:r>
+        <w:rPr>
+          <w:sz w:val="24"/>
+          <w:szCs w:val="24"/>
+        </w:rPr>
+        <w:t xml:space="preserve"> con alcance de 1,65 m y carga máxima de 12 Kg.</w:t>
       </w:r>
     </w:p>
     <w:p>
@@ -803,7 +853,7 @@
                     </pic:cNvPicPr>
                   </pic:nvPicPr>
                   <pic:blipFill>
-                    <a:blip r:embed="rId7">
+                    <a:blip r:embed="rId8">
                       <a:extLst>
                         <a:ext uri="{28A0092B-C50C-407E-A947-70E740481C1C}">
                           <a14:useLocalDpi xmlns:a14="http://schemas.microsoft.com/office/drawing/2010/main" val="0"/>

</xml_diff>